<commit_message>
Update rapports et assets
Rapport de conception final
Assets "lignes" pour documents
</commit_message>
<xml_diff>
--- a/Rapport - présentation et études préliminaires.docx
+++ b/Rapport - présentation et études préliminaires.docx
@@ -4,6 +4,73 @@
   <w:background w:color="E9E9E9"/>
   <w:body>
     <w:p>
+      <w:r>
+        <w:rPr>
+          <w:noProof/>
+        </w:rPr>
+        <w:drawing>
+          <wp:anchor distT="0" distB="0" distL="114300" distR="114300" simplePos="0" relativeHeight="251664384" behindDoc="0" locked="0" layoutInCell="1" allowOverlap="1" wp14:anchorId="6D5B617C" wp14:editId="079F3FDC">
+            <wp:simplePos x="0" y="0"/>
+            <wp:positionH relativeFrom="margin">
+              <wp:align>center</wp:align>
+            </wp:positionH>
+            <wp:positionV relativeFrom="paragraph">
+              <wp:posOffset>-558165</wp:posOffset>
+            </wp:positionV>
+            <wp:extent cx="1190847" cy="553909"/>
+            <wp:effectExtent l="0" t="0" r="0" b="0"/>
+            <wp:wrapNone/>
+            <wp:docPr id="2" name="Image 2"/>
+            <wp:cNvGraphicFramePr>
+              <a:graphicFrameLocks xmlns:a="http://schemas.openxmlformats.org/drawingml/2006/main" noChangeAspect="1"/>
+            </wp:cNvGraphicFramePr>
+            <a:graphic xmlns:a="http://schemas.openxmlformats.org/drawingml/2006/main">
+              <a:graphicData uri="http://schemas.openxmlformats.org/drawingml/2006/picture">
+                <pic:pic xmlns:pic="http://schemas.openxmlformats.org/drawingml/2006/picture">
+                  <pic:nvPicPr>
+                    <pic:cNvPr id="0" name="Picture 1"/>
+                    <pic:cNvPicPr>
+                      <a:picLocks noChangeAspect="1" noChangeArrowheads="1"/>
+                    </pic:cNvPicPr>
+                  </pic:nvPicPr>
+                  <pic:blipFill>
+                    <a:blip r:embed="rId6" cstate="print">
+                      <a:extLst>
+                        <a:ext uri="{28A0092B-C50C-407E-A947-70E740481C1C}">
+                          <a14:useLocalDpi xmlns:a14="http://schemas.microsoft.com/office/drawing/2010/main" val="0"/>
+                        </a:ext>
+                      </a:extLst>
+                    </a:blip>
+                    <a:srcRect/>
+                    <a:stretch>
+                      <a:fillRect/>
+                    </a:stretch>
+                  </pic:blipFill>
+                  <pic:spPr bwMode="auto">
+                    <a:xfrm>
+                      <a:off x="0" y="0"/>
+                      <a:ext cx="1190847" cy="553909"/>
+                    </a:xfrm>
+                    <a:prstGeom prst="rect">
+                      <a:avLst/>
+                    </a:prstGeom>
+                    <a:noFill/>
+                    <a:ln>
+                      <a:noFill/>
+                    </a:ln>
+                  </pic:spPr>
+                </pic:pic>
+              </a:graphicData>
+            </a:graphic>
+            <wp14:sizeRelH relativeFrom="page">
+              <wp14:pctWidth>0</wp14:pctWidth>
+            </wp14:sizeRelH>
+            <wp14:sizeRelV relativeFrom="page">
+              <wp14:pctHeight>0</wp14:pctHeight>
+            </wp14:sizeRelV>
+          </wp:anchor>
+        </w:drawing>
+      </w:r>
       <w:r>
         <w:rPr>
           <w:noProof/>
@@ -32,7 +99,7 @@
                     <pic:cNvPicPr/>
                   </pic:nvPicPr>
                   <pic:blipFill>
-                    <a:blip r:embed="rId6" cstate="print">
+                    <a:blip r:embed="rId7" cstate="print">
                       <a:extLst>
                         <a:ext uri="{28A0092B-C50C-407E-A947-70E740481C1C}">
                           <a14:useLocalDpi xmlns:a14="http://schemas.microsoft.com/office/drawing/2010/main" val="0"/>
@@ -216,7 +283,7 @@
                 <v:stroke joinstyle="miter"/>
                 <v:path gradientshapeok="t" o:connecttype="rect"/>
               </v:shapetype>
-              <v:shape id="Zone de texte 2" o:spid="_x0000_s1026" type="#_x0000_t202" style="position:absolute;left:0;text-align:left;margin-left:-67.65pt;margin-top:644.05pt;width:162.25pt;height:110.6pt;z-index:251662336;visibility:visible;mso-wrap-style:square;mso-width-percent:0;mso-height-percent:200;mso-wrap-distance-left:9pt;mso-wrap-distance-top:3.6pt;mso-wrap-distance-right:9pt;mso-wrap-distance-bottom:3.6pt;mso-position-horizontal:absolute;mso-position-horizontal-relative:margin;mso-position-vertical:absolute;mso-position-vertical-relative:text;mso-width-percent:0;mso-height-percent:200;mso-width-relative:margin;mso-height-relative:margin;v-text-anchor:top" o:gfxdata="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" filled="f" stroked="f">
+              <v:shape id="Zone de texte 2" o:spid="_x0000_s1026" type="#_x0000_t202" style="position:absolute;left:0;text-align:left;margin-left:-67.65pt;margin-top:644.05pt;width:162.25pt;height:110.6pt;z-index:251662336;visibility:visible;mso-wrap-style:square;mso-width-percent:0;mso-height-percent:200;mso-wrap-distance-left:9pt;mso-wrap-distance-top:3.6pt;mso-wrap-distance-right:9pt;mso-wrap-distance-bottom:3.6pt;mso-position-horizontal:absolute;mso-position-horizontal-relative:margin;mso-position-vertical:absolute;mso-position-vertical-relative:text;mso-width-percent:0;mso-height-percent:200;mso-width-relative:margin;mso-height-relative:margin;v-text-anchor:top" o:gfxdata="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" filled="f" stroked="f">
                 <v:textbox style="mso-fit-shape-to-text:t">
                   <w:txbxContent>
                     <w:p>
@@ -379,7 +446,7 @@
           </mc:Choice>
           <mc:Fallback>
             <w:pict>
-              <v:shape w14:anchorId="49A828E0" id="_x0000_s1027" type="#_x0000_t202" style="position:absolute;left:0;text-align:left;margin-left:0;margin-top:317.55pt;width:426.75pt;height:110.6pt;z-index:251660288;visibility:visible;mso-wrap-style:square;mso-width-percent:0;mso-height-percent:200;mso-wrap-distance-left:9pt;mso-wrap-distance-top:3.6pt;mso-wrap-distance-right:9pt;mso-wrap-distance-bottom:3.6pt;mso-position-horizontal:center;mso-position-horizontal-relative:margin;mso-position-vertical:absolute;mso-position-vertical-relative:text;mso-width-percent:0;mso-height-percent:200;mso-width-relative:margin;mso-height-relative:margin;v-text-anchor:top" o:gfxdata="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" filled="f" stroked="f">
+              <v:shape w14:anchorId="49A828E0" id="_x0000_s1027" type="#_x0000_t202" style="position:absolute;left:0;text-align:left;margin-left:0;margin-top:317.55pt;width:426.75pt;height:110.6pt;z-index:251660288;visibility:visible;mso-wrap-style:square;mso-width-percent:0;mso-height-percent:200;mso-wrap-distance-left:9pt;mso-wrap-distance-top:3.6pt;mso-wrap-distance-right:9pt;mso-wrap-distance-bottom:3.6pt;mso-position-horizontal:center;mso-position-horizontal-relative:margin;mso-position-vertical:absolute;mso-position-vertical-relative:text;mso-width-percent:0;mso-height-percent:200;mso-width-relative:margin;mso-height-relative:margin;v-text-anchor:top" o:gfxdata="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" filled="f" stroked="f">
                 <v:textbox style="mso-fit-shape-to-text:t">
                   <w:txbxContent>
                     <w:p>
@@ -435,13 +502,13 @@
                     <pic:cNvPicPr/>
                   </pic:nvPicPr>
                   <pic:blipFill>
-                    <a:blip r:embed="rId7">
+                    <a:blip r:embed="rId8">
                       <a:extLst>
                         <a:ext uri="{28A0092B-C50C-407E-A947-70E740481C1C}">
                           <a14:useLocalDpi xmlns:a14="http://schemas.microsoft.com/office/drawing/2010/main" val="0"/>
                         </a:ext>
                         <a:ext uri="{96DAC541-7B7A-43D3-8B79-37D633B846F1}">
-                          <asvg:svgBlip xmlns:asvg="http://schemas.microsoft.com/office/drawing/2016/SVG/main" r:embed="rId8"/>
+                          <asvg:svgBlip xmlns:asvg="http://schemas.microsoft.com/office/drawing/2016/SVG/main" r:embed="rId9"/>
                         </a:ext>
                       </a:extLst>
                     </a:blip>
@@ -713,12 +780,49 @@
           <w:i/>
           <w:iCs/>
         </w:rPr>
-        <w:t>Mini Motorways</w:t>
-      </w:r>
-    </w:p>
-    <w:p>
-      <w:r>
-        <w:t>Le jeu se joue de la même manière que Mini Metro, son prédécesseur, sauf qui consiste à construire des routes au lieu des lignes de métros.Le but du jeu est donc de connecter des maisons de différentes couleurs qui contiennent des voitures, avec des bâtiments commerciaux.Il s'agit donc d'avoir un trafic fluide pour réussir à collecter un maximum de points pour ne pas perdre la partie. Au fur et à mesure que le jeu progresse de nouveaux bâtiments et maisons apparaissent au hasard sur la carte.De plus, les bâtiments ont des épingles que les voitures de la bonne couleur doivent collecter.</w:t>
+        <w:t xml:space="preserve">Mini </w:t>
+      </w:r>
+      <w:proofErr w:type="spellStart"/>
+      <w:r>
+        <w:rPr>
+          <w:i/>
+          <w:iCs/>
+        </w:rPr>
+        <w:t>Motorways</w:t>
+      </w:r>
+      <w:proofErr w:type="spellEnd"/>
+    </w:p>
+    <w:p>
+      <w:r>
+        <w:t xml:space="preserve">Le jeu se joue de la même manière que Mini Metro, son prédécesseur, sauf qui consiste à construire des routes au lieu des lignes de </w:t>
+      </w:r>
+      <w:proofErr w:type="spellStart"/>
+      <w:proofErr w:type="gramStart"/>
+      <w:r>
+        <w:t>métros.Le</w:t>
+      </w:r>
+      <w:proofErr w:type="spellEnd"/>
+      <w:proofErr w:type="gramEnd"/>
+      <w:r>
+        <w:t xml:space="preserve"> but du jeu est donc de connecter des maisons de différentes couleurs qui contiennent des voitures, avec des bâtiments </w:t>
+      </w:r>
+      <w:proofErr w:type="spellStart"/>
+      <w:r>
+        <w:t>commerciaux.Il</w:t>
+      </w:r>
+      <w:proofErr w:type="spellEnd"/>
+      <w:r>
+        <w:t xml:space="preserve"> s'agit donc d'avoir un trafic fluide pour réussir à collecter un maximum de points pour ne pas perdre la partie. Au fur et à mesure que le jeu progresse de nouveaux bâtiments et maisons apparaissent au hasard sur la </w:t>
+      </w:r>
+      <w:proofErr w:type="spellStart"/>
+      <w:proofErr w:type="gramStart"/>
+      <w:r>
+        <w:t>carte.De</w:t>
+      </w:r>
+      <w:proofErr w:type="spellEnd"/>
+      <w:proofErr w:type="gramEnd"/>
+      <w:r>
+        <w:t xml:space="preserve"> plus, les bâtiments ont des épingles que les voitures de la bonne couleur doivent collecter.</w:t>
       </w:r>
     </w:p>
     <w:p>
@@ -740,25 +844,76 @@
     <w:p>
       <w:r>
         <w:lastRenderedPageBreak/>
-        <w:t xml:space="preserve">Tout comme Mini Motorways, </w:t>
+        <w:t xml:space="preserve">Tout comme Mini </w:t>
+      </w:r>
+      <w:proofErr w:type="spellStart"/>
+      <w:r>
+        <w:t>Motorways</w:t>
+      </w:r>
+      <w:proofErr w:type="spellEnd"/>
+      <w:r>
+        <w:t xml:space="preserve">, </w:t>
       </w:r>
       <w:r>
         <w:t>Mini Tramways</w:t>
       </w:r>
       <w:r>
-        <w:t xml:space="preserve"> est basé sur le même fonctionnement que Mini Metro, toutefois comme son nom l'indique, Mini Tramways implique la construction de ligne de tram.Le but du jeu est de créer des lignes de trams permettant de transporter efficacement les habitants.</w:t>
-      </w:r>
-      <w:r>
-        <w:t>Mini Tramways</w:t>
-      </w:r>
-      <w:r>
-        <w:t xml:space="preserve"> sera donc un mash up de Mini Metro et Mini Motorways puisqu'il faudra que le jouer puisse créer des lignes de trams pour désservir ses bâtiment (maisons, commerces, etc...).</w:t>
+        <w:t xml:space="preserve"> est basé sur le même fonctionnement que Mini Metro, toutefois comme son nom l'indique, Mini Tramways implique la construction de ligne de </w:t>
+      </w:r>
+      <w:proofErr w:type="spellStart"/>
+      <w:proofErr w:type="gramStart"/>
+      <w:r>
+        <w:t>tram.Le</w:t>
+      </w:r>
+      <w:proofErr w:type="spellEnd"/>
+      <w:proofErr w:type="gramEnd"/>
+      <w:r>
+        <w:t xml:space="preserve"> but du jeu est de créer des lignes de trams permettant de transporter efficacement les </w:t>
+      </w:r>
+      <w:proofErr w:type="spellStart"/>
+      <w:r>
+        <w:t>habitants.</w:t>
+      </w:r>
+      <w:r>
+        <w:t>Mini</w:t>
+      </w:r>
+      <w:proofErr w:type="spellEnd"/>
+      <w:r>
+        <w:t xml:space="preserve"> Tramways</w:t>
+      </w:r>
+      <w:r>
+        <w:t xml:space="preserve"> sera donc un </w:t>
+      </w:r>
+      <w:proofErr w:type="spellStart"/>
+      <w:r>
+        <w:t>mash</w:t>
+      </w:r>
+      <w:proofErr w:type="spellEnd"/>
+      <w:r>
+        <w:t xml:space="preserve"> up de Mini Metro et Mini </w:t>
+      </w:r>
+      <w:proofErr w:type="spellStart"/>
+      <w:r>
+        <w:t>Motorways</w:t>
+      </w:r>
+      <w:proofErr w:type="spellEnd"/>
+      <w:r>
+        <w:t xml:space="preserve"> puisqu'il faudra que le jouer puisse créer des lignes de trams pour </w:t>
+      </w:r>
+      <w:proofErr w:type="spellStart"/>
+      <w:r>
+        <w:t>désservir</w:t>
+      </w:r>
+      <w:proofErr w:type="spellEnd"/>
+      <w:r>
+        <w:t xml:space="preserve"> ses bâtiment (maisons, commerces, etc...).</w:t>
       </w:r>
     </w:p>
     <w:p>
       <w:pPr>
         <w:pStyle w:val="Titre2"/>
       </w:pPr>
+      <w:proofErr w:type="spellStart"/>
       <w:r>
         <w:rPr>
           <w:i/>
@@ -766,6 +921,7 @@
         </w:rPr>
         <w:t>SimCity</w:t>
       </w:r>
+      <w:proofErr w:type="spellEnd"/>
       <w:r>
         <w:t xml:space="preserve"> et </w:t>
       </w:r>
@@ -779,11 +935,37 @@
     </w:p>
     <w:p>
       <w:r>
-        <w:t>City Skyline, qui est un autre jeu de gestion, possède quelques similitudes avec les jeux précédemment cités.Par exemple, dans City Skyline le joueur dispose d'outils lui permettant de "colorier" des zones sur la carte, pour choisir de créer des maisons, des commerces ou alors des industries.Après cela, le jeu va gérer automatiquement les bâtiments petits à petis dans ces zones prédéfinies.</w:t>
+        <w:t xml:space="preserve">City Skyline, qui est un autre jeu de gestion, possède quelques similitudes avec les jeux précédemment </w:t>
+      </w:r>
+      <w:proofErr w:type="spellStart"/>
+      <w:proofErr w:type="gramStart"/>
+      <w:r>
+        <w:t>cités.Par</w:t>
+      </w:r>
+      <w:proofErr w:type="spellEnd"/>
+      <w:proofErr w:type="gramEnd"/>
+      <w:r>
+        <w:t xml:space="preserve"> exemple, dans City Skyline le joueur dispose d'outils lui permettant de "colorier" des zones sur la carte, pour choisir de créer des maisons, des commerces ou alors des </w:t>
+      </w:r>
+      <w:proofErr w:type="spellStart"/>
+      <w:r>
+        <w:t>industries.Après</w:t>
+      </w:r>
+      <w:proofErr w:type="spellEnd"/>
+      <w:r>
+        <w:t xml:space="preserve"> cela, le jeu va gérer automatiquement les bâtiments petits à </w:t>
+      </w:r>
+      <w:proofErr w:type="spellStart"/>
+      <w:r>
+        <w:t>petis</w:t>
+      </w:r>
+      <w:proofErr w:type="spellEnd"/>
+      <w:r>
+        <w:t xml:space="preserve"> dans ces zones prédéfinies.</w:t>
       </w:r>
     </w:p>
     <w:sectPr>
-      <w:footerReference w:type="default" r:id="rId9"/>
+      <w:footerReference w:type="default" r:id="rId10"/>
       <w:pgSz w:w="11906" w:h="16838"/>
       <w:pgMar w:top="1417" w:right="1417" w:bottom="1417" w:left="1417" w:header="708" w:footer="708" w:gutter="0"/>
       <w:cols w:space="708"/>
@@ -1625,6 +1807,7 @@
   <w:rsids>
     <w:rsidRoot w:val="00A916D3"/>
     <w:rsid w:val="007B3419"/>
+    <w:rsid w:val="008E2720"/>
     <w:rsid w:val="00A552DB"/>
     <w:rsid w:val="00A916D3"/>
   </w:rsids>

</xml_diff>

<commit_message>
Rapport maquette et assets
</commit_message>
<xml_diff>
--- a/Rapport - présentation et études préliminaires.docx
+++ b/Rapport - présentation et études préliminaires.docx
@@ -780,39 +780,29 @@
           <w:i/>
           <w:iCs/>
         </w:rPr>
-        <w:t xml:space="preserve">Mini </w:t>
-      </w:r>
-      <w:proofErr w:type="spellStart"/>
-      <w:r>
-        <w:rPr>
-          <w:i/>
-          <w:iCs/>
-        </w:rPr>
-        <w:t>Motorways</w:t>
-      </w:r>
-      <w:proofErr w:type="spellEnd"/>
-    </w:p>
-    <w:p>
-      <w:r>
-        <w:t xml:space="preserve">Le jeu se joue de la même manière que Mini Metro, son prédécesseur, sauf qui consiste à construire des routes au lieu des lignes de </w:t>
-      </w:r>
-      <w:proofErr w:type="spellStart"/>
+        <w:t>Mini Motorways</w:t>
+      </w:r>
+    </w:p>
+    <w:p>
+      <w:r>
+        <w:t>Le jeu se joue de la même manière que Mini Metro, son prédécesseur, sauf qui consiste à construire des routes au lieu des lignes de métros.</w:t>
+      </w:r>
+      <w:r>
+        <w:t xml:space="preserve"> </w:t>
+      </w:r>
       <w:proofErr w:type="gramStart"/>
       <w:r>
-        <w:t>métros.Le</w:t>
-      </w:r>
-      <w:proofErr w:type="spellEnd"/>
+        <w:t>Le</w:t>
+      </w:r>
       <w:proofErr w:type="gramEnd"/>
       <w:r>
-        <w:t xml:space="preserve"> but du jeu est donc de connecter des maisons de différentes couleurs qui contiennent des voitures, avec des bâtiments </w:t>
-      </w:r>
-      <w:proofErr w:type="spellStart"/>
-      <w:r>
-        <w:t>commerciaux.Il</w:t>
-      </w:r>
-      <w:proofErr w:type="spellEnd"/>
-      <w:r>
-        <w:t xml:space="preserve"> s'agit donc d'avoir un trafic fluide pour réussir à collecter un maximum de points pour ne pas perdre la partie. Au fur et à mesure que le jeu progresse de nouveaux bâtiments et maisons apparaissent au hasard sur la </w:t>
+        <w:t xml:space="preserve"> but du jeu est donc de connecter des maisons de différentes couleurs qui contiennent des voitures, avec des bâtiments commerciaux.</w:t>
+      </w:r>
+      <w:r>
+        <w:t xml:space="preserve"> </w:t>
+      </w:r>
+      <w:r>
+        <w:t xml:space="preserve">Il s'agit donc d'avoir un trafic fluide pour réussir à collecter un maximum de points pour ne pas perdre la partie. Au fur et à mesure que le jeu progresse de nouveaux bâtiments et maisons apparaissent au hasard sur la </w:t>
       </w:r>
       <w:proofErr w:type="spellStart"/>
       <w:proofErr w:type="gramStart"/>
@@ -844,15 +834,7 @@
     <w:p>
       <w:r>
         <w:lastRenderedPageBreak/>
-        <w:t xml:space="preserve">Tout comme Mini </w:t>
-      </w:r>
-      <w:proofErr w:type="spellStart"/>
-      <w:r>
-        <w:t>Motorways</w:t>
-      </w:r>
-      <w:proofErr w:type="spellEnd"/>
-      <w:r>
-        <w:t xml:space="preserve">, </w:t>
+        <w:t xml:space="preserve">Tout comme Mini Motorways, </w:t>
       </w:r>
       <w:r>
         <w:t>Mini Tramways</w:t>
@@ -890,15 +872,7 @@
       </w:r>
       <w:proofErr w:type="spellEnd"/>
       <w:r>
-        <w:t xml:space="preserve"> up de Mini Metro et Mini </w:t>
-      </w:r>
-      <w:proofErr w:type="spellStart"/>
-      <w:r>
-        <w:t>Motorways</w:t>
-      </w:r>
-      <w:proofErr w:type="spellEnd"/>
-      <w:r>
-        <w:t xml:space="preserve"> puisqu'il faudra que le jouer puisse créer des lignes de trams pour </w:t>
+        <w:t xml:space="preserve"> up de Mini Metro et Mini Motorways puisqu'il faudra que le jouer puisse créer des lignes de trams pour </w:t>
       </w:r>
       <w:proofErr w:type="spellStart"/>
       <w:r>
@@ -1806,8 +1780,8 @@
   </w:compat>
   <w:rsids>
     <w:rsidRoot w:val="00A916D3"/>
+    <w:rsid w:val="00672877"/>
     <w:rsid w:val="007B3419"/>
-    <w:rsid w:val="008E2720"/>
     <w:rsid w:val="00A552DB"/>
     <w:rsid w:val="00A916D3"/>
   </w:rsids>

</xml_diff>